<commit_message>
learn №3 и №4
</commit_message>
<xml_diff>
--- a/base JS/задачи JS.docx
+++ b/base JS/задачи JS.docx
@@ -154,7 +154,6 @@
                 <w:rFonts w:ascii="Times New Roman" w:hAnsi="Times New Roman" w:cs="Times New Roman"/>
                 <w:sz w:val="16"/>
                 <w:szCs w:val="16"/>
-                <w:lang w:val="en-US"/>
               </w:rPr>
             </w:pPr>
             <w:proofErr w:type="spellStart"/>
@@ -167,14 +166,23 @@
               </w:rPr>
               <w:t>str</w:t>
             </w:r>
-            <w:r>
-              <w:rPr>
-                <w:rFonts w:ascii="Times New Roman" w:hAnsi="Times New Roman" w:cs="Times New Roman"/>
-                <w:sz w:val="16"/>
-                <w:szCs w:val="16"/>
-                <w:lang w:val="en-US"/>
-              </w:rPr>
-              <w:t>.s</w:t>
+            <w:proofErr w:type="spellEnd"/>
+            <w:r>
+              <w:rPr>
+                <w:rFonts w:ascii="Times New Roman" w:hAnsi="Times New Roman" w:cs="Times New Roman"/>
+                <w:sz w:val="16"/>
+                <w:szCs w:val="16"/>
+              </w:rPr>
+              <w:t>.</w:t>
+            </w:r>
+            <w:r>
+              <w:rPr>
+                <w:rFonts w:ascii="Times New Roman" w:hAnsi="Times New Roman" w:cs="Times New Roman"/>
+                <w:sz w:val="16"/>
+                <w:szCs w:val="16"/>
+                <w:lang w:val="en-US"/>
+              </w:rPr>
+              <w:t>s</w:t>
             </w:r>
             <w:r>
               <w:rPr>
@@ -185,15 +193,47 @@
               </w:rPr>
               <w:t>plit</w:t>
             </w:r>
-            <w:proofErr w:type="spellEnd"/>
-            <w:r>
-              <w:rPr>
-                <w:rFonts w:ascii="Times New Roman" w:hAnsi="Times New Roman" w:cs="Times New Roman"/>
-                <w:sz w:val="16"/>
-                <w:szCs w:val="16"/>
-                <w:lang w:val="en-US"/>
-              </w:rPr>
-              <w:t>('').filter((letter)=&gt;</w:t>
+            <w:r>
+              <w:rPr>
+                <w:rFonts w:ascii="Times New Roman" w:hAnsi="Times New Roman" w:cs="Times New Roman"/>
+                <w:sz w:val="16"/>
+                <w:szCs w:val="16"/>
+              </w:rPr>
+              <w:t>('').</w:t>
+            </w:r>
+            <w:r>
+              <w:rPr>
+                <w:rFonts w:ascii="Times New Roman" w:hAnsi="Times New Roman" w:cs="Times New Roman"/>
+                <w:sz w:val="16"/>
+                <w:szCs w:val="16"/>
+                <w:lang w:val="en-US"/>
+              </w:rPr>
+              <w:t>filter</w:t>
+            </w:r>
+            <w:r>
+              <w:rPr>
+                <w:rFonts w:ascii="Times New Roman" w:hAnsi="Times New Roman" w:cs="Times New Roman"/>
+                <w:sz w:val="16"/>
+                <w:szCs w:val="16"/>
+              </w:rPr>
+              <w:t>((</w:t>
+            </w:r>
+            <w:r>
+              <w:rPr>
+                <w:rFonts w:ascii="Times New Roman" w:hAnsi="Times New Roman" w:cs="Times New Roman"/>
+                <w:sz w:val="16"/>
+                <w:szCs w:val="16"/>
+                <w:lang w:val="en-US"/>
+              </w:rPr>
+              <w:t>letter</w:t>
+            </w:r>
+            <w:r>
+              <w:rPr>
+                <w:rFonts w:ascii="Times New Roman" w:hAnsi="Times New Roman" w:cs="Times New Roman"/>
+                <w:sz w:val="16"/>
+                <w:szCs w:val="16"/>
+              </w:rPr>
+              <w:t>)=&gt;</w:t>
             </w:r>
             <w:proofErr w:type="spellStart"/>
             <w:r>
@@ -211,9 +251,25 @@
                 <w:rFonts w:ascii="Times New Roman" w:hAnsi="Times New Roman" w:cs="Times New Roman"/>
                 <w:sz w:val="16"/>
                 <w:szCs w:val="16"/>
-                <w:lang w:val="en-US"/>
-              </w:rPr>
-              <w:t>!==-1).join('')</w:t>
+              </w:rPr>
+              <w:t>!==-1).</w:t>
+            </w:r>
+            <w:r>
+              <w:rPr>
+                <w:rFonts w:ascii="Times New Roman" w:hAnsi="Times New Roman" w:cs="Times New Roman"/>
+                <w:sz w:val="16"/>
+                <w:szCs w:val="16"/>
+                <w:lang w:val="en-US"/>
+              </w:rPr>
+              <w:t>join</w:t>
+            </w:r>
+            <w:r>
+              <w:rPr>
+                <w:rFonts w:ascii="Times New Roman" w:hAnsi="Times New Roman" w:cs="Times New Roman"/>
+                <w:sz w:val="16"/>
+                <w:szCs w:val="16"/>
+              </w:rPr>
+              <w:t>('')</w:t>
             </w:r>
           </w:p>
         </w:tc>
@@ -763,6 +819,7 @@
                 <w:rFonts w:ascii="Times New Roman" w:hAnsi="Times New Roman" w:cs="Times New Roman"/>
                 <w:sz w:val="16"/>
                 <w:szCs w:val="16"/>
+                <w:lang w:val="en-US"/>
               </w:rPr>
             </w:pPr>
             <w:r>
@@ -1101,33 +1158,25 @@
                 <w:rFonts w:ascii="Times New Roman" w:hAnsi="Times New Roman" w:cs="Times New Roman"/>
                 <w:sz w:val="16"/>
                 <w:szCs w:val="16"/>
-              </w:rPr>
-            </w:pPr>
-            <w:proofErr w:type="spellStart"/>
-            <w:proofErr w:type="gramStart"/>
-            <w:r>
-              <w:rPr>
-                <w:rFonts w:ascii="Times New Roman" w:hAnsi="Times New Roman" w:cs="Times New Roman"/>
-                <w:sz w:val="16"/>
-                <w:szCs w:val="16"/>
-              </w:rPr>
-              <w:t>function</w:t>
-            </w:r>
-            <w:proofErr w:type="spellEnd"/>
-            <w:r>
-              <w:rPr>
-                <w:rFonts w:ascii="Times New Roman" w:hAnsi="Times New Roman" w:cs="Times New Roman"/>
-                <w:sz w:val="16"/>
-                <w:szCs w:val="16"/>
-              </w:rPr>
-              <w:t xml:space="preserve"> </w:t>
-            </w:r>
-            <w:proofErr w:type="spellStart"/>
-            <w:r>
-              <w:rPr>
-                <w:rFonts w:ascii="Times New Roman" w:hAnsi="Times New Roman" w:cs="Times New Roman"/>
-                <w:sz w:val="16"/>
-                <w:szCs w:val="16"/>
+                <w:lang w:val="en-US"/>
+              </w:rPr>
+            </w:pPr>
+            <w:r>
+              <w:rPr>
+                <w:rFonts w:ascii="Times New Roman" w:hAnsi="Times New Roman" w:cs="Times New Roman"/>
+                <w:sz w:val="16"/>
+                <w:szCs w:val="16"/>
+                <w:lang w:val="en-US"/>
+              </w:rPr>
+              <w:t xml:space="preserve">function </w:t>
+            </w:r>
+            <w:proofErr w:type="spellStart"/>
+            <w:r>
+              <w:rPr>
+                <w:rFonts w:ascii="Times New Roman" w:hAnsi="Times New Roman" w:cs="Times New Roman"/>
+                <w:sz w:val="16"/>
+                <w:szCs w:val="16"/>
+                <w:lang w:val="en-US"/>
               </w:rPr>
               <w:t>rentalCarCost</w:t>
             </w:r>
@@ -1137,63 +1186,36 @@
                 <w:rFonts w:ascii="Times New Roman" w:hAnsi="Times New Roman" w:cs="Times New Roman"/>
                 <w:sz w:val="16"/>
                 <w:szCs w:val="16"/>
+                <w:lang w:val="en-US"/>
               </w:rPr>
               <w:t>(d) {</w:t>
             </w:r>
-            <w:proofErr w:type="gramEnd"/>
-          </w:p>
-          <w:p>
-            <w:pPr>
-              <w:jc w:val="both"/>
-              <w:rPr>
-                <w:rFonts w:ascii="Times New Roman" w:hAnsi="Times New Roman" w:cs="Times New Roman"/>
-                <w:sz w:val="16"/>
-                <w:szCs w:val="16"/>
-              </w:rPr>
-            </w:pPr>
-            <w:r>
-              <w:rPr>
-                <w:rFonts w:ascii="Times New Roman" w:hAnsi="Times New Roman" w:cs="Times New Roman"/>
-                <w:sz w:val="16"/>
-                <w:szCs w:val="16"/>
-              </w:rPr>
-              <w:t xml:space="preserve"> </w:t>
-            </w:r>
-            <w:proofErr w:type="spellStart"/>
-            <w:r>
-              <w:rPr>
-                <w:rFonts w:ascii="Times New Roman" w:hAnsi="Times New Roman" w:cs="Times New Roman"/>
-                <w:sz w:val="16"/>
-                <w:szCs w:val="16"/>
-              </w:rPr>
-              <w:t>return</w:t>
-            </w:r>
-            <w:proofErr w:type="spellEnd"/>
-            <w:r>
-              <w:rPr>
-                <w:rFonts w:ascii="Times New Roman" w:hAnsi="Times New Roman" w:cs="Times New Roman"/>
-                <w:sz w:val="16"/>
-                <w:szCs w:val="16"/>
-              </w:rPr>
-              <w:t xml:space="preserve"> d*40-(d &lt; 3</w:t>
-            </w:r>
-            <w:proofErr w:type="gramStart"/>
-            <w:r>
-              <w:rPr>
-                <w:rFonts w:ascii="Times New Roman" w:hAnsi="Times New Roman" w:cs="Times New Roman"/>
-                <w:sz w:val="16"/>
-                <w:szCs w:val="16"/>
-              </w:rPr>
-              <w:t xml:space="preserve"> ?</w:t>
-            </w:r>
-            <w:proofErr w:type="gramEnd"/>
-            <w:r>
-              <w:rPr>
-                <w:rFonts w:ascii="Times New Roman" w:hAnsi="Times New Roman" w:cs="Times New Roman"/>
-                <w:sz w:val="16"/>
-                <w:szCs w:val="16"/>
-              </w:rPr>
-              <w:t xml:space="preserve"> 0 : d &lt; 7 ? 20 : 50)</w:t>
+          </w:p>
+          <w:p>
+            <w:pPr>
+              <w:jc w:val="both"/>
+              <w:rPr>
+                <w:rFonts w:ascii="Times New Roman" w:hAnsi="Times New Roman" w:cs="Times New Roman"/>
+                <w:sz w:val="16"/>
+                <w:szCs w:val="16"/>
+              </w:rPr>
+            </w:pPr>
+            <w:r>
+              <w:rPr>
+                <w:rFonts w:ascii="Times New Roman" w:hAnsi="Times New Roman" w:cs="Times New Roman"/>
+                <w:sz w:val="16"/>
+                <w:szCs w:val="16"/>
+                <w:lang w:val="en-US"/>
+              </w:rPr>
+              <w:t xml:space="preserve"> return d*40-(d &lt; 3 ? </w:t>
+            </w:r>
+            <w:r>
+              <w:rPr>
+                <w:rFonts w:ascii="Times New Roman" w:hAnsi="Times New Roman" w:cs="Times New Roman"/>
+                <w:sz w:val="16"/>
+                <w:szCs w:val="16"/>
+              </w:rPr>
+              <w:t>0 : d &lt; 7 ? 20 : 50)</w:t>
             </w:r>
           </w:p>
         </w:tc>
@@ -1664,41 +1686,35 @@
                 <w:rFonts w:ascii="Times New Roman" w:hAnsi="Times New Roman" w:cs="Times New Roman"/>
                 <w:sz w:val="16"/>
                 <w:szCs w:val="16"/>
-              </w:rPr>
-            </w:pPr>
-            <w:proofErr w:type="spellStart"/>
-            <w:r>
-              <w:rPr>
-                <w:rFonts w:ascii="Times New Roman" w:hAnsi="Times New Roman" w:cs="Times New Roman"/>
-                <w:sz w:val="16"/>
-                <w:szCs w:val="16"/>
-              </w:rPr>
-              <w:t>break</w:t>
-            </w:r>
-            <w:proofErr w:type="spellEnd"/>
-            <w:r>
-              <w:rPr>
-                <w:rFonts w:ascii="Times New Roman" w:hAnsi="Times New Roman" w:cs="Times New Roman"/>
-                <w:sz w:val="16"/>
-                <w:szCs w:val="16"/>
-              </w:rPr>
-              <w:t>;</w:t>
-            </w:r>
-          </w:p>
-          <w:p>
-            <w:pPr>
-              <w:jc w:val="both"/>
-              <w:rPr>
-                <w:rFonts w:ascii="Times New Roman" w:hAnsi="Times New Roman" w:cs="Times New Roman"/>
-                <w:sz w:val="16"/>
-                <w:szCs w:val="16"/>
-              </w:rPr>
-            </w:pPr>
-            <w:r>
-              <w:rPr>
-                <w:rFonts w:ascii="Times New Roman" w:hAnsi="Times New Roman" w:cs="Times New Roman"/>
-                <w:sz w:val="16"/>
-                <w:szCs w:val="16"/>
+                <w:lang w:val="en-US"/>
+              </w:rPr>
+            </w:pPr>
+            <w:r>
+              <w:rPr>
+                <w:rFonts w:ascii="Times New Roman" w:hAnsi="Times New Roman" w:cs="Times New Roman"/>
+                <w:sz w:val="16"/>
+                <w:szCs w:val="16"/>
+                <w:lang w:val="en-US"/>
+              </w:rPr>
+              <w:t>break;</w:t>
+            </w:r>
+          </w:p>
+          <w:p>
+            <w:pPr>
+              <w:jc w:val="both"/>
+              <w:rPr>
+                <w:rFonts w:ascii="Times New Roman" w:hAnsi="Times New Roman" w:cs="Times New Roman"/>
+                <w:sz w:val="16"/>
+                <w:szCs w:val="16"/>
+                <w:lang w:val="en-US"/>
+              </w:rPr>
+            </w:pPr>
+            <w:r>
+              <w:rPr>
+                <w:rFonts w:ascii="Times New Roman" w:hAnsi="Times New Roman" w:cs="Times New Roman"/>
+                <w:sz w:val="16"/>
+                <w:szCs w:val="16"/>
+                <w:lang w:val="en-US"/>
               </w:rPr>
               <w:t xml:space="preserve">  }</w:t>
             </w:r>
@@ -1710,99 +1726,158 @@
                 <w:rFonts w:ascii="Times New Roman" w:hAnsi="Times New Roman" w:cs="Times New Roman"/>
                 <w:sz w:val="16"/>
                 <w:szCs w:val="16"/>
-              </w:rPr>
-            </w:pPr>
-            <w:proofErr w:type="spellStart"/>
-            <w:r>
-              <w:rPr>
-                <w:rFonts w:ascii="Times New Roman" w:hAnsi="Times New Roman" w:cs="Times New Roman"/>
-                <w:sz w:val="16"/>
-                <w:szCs w:val="16"/>
-              </w:rPr>
-              <w:t>return</w:t>
-            </w:r>
-            <w:proofErr w:type="spellEnd"/>
-            <w:r>
-              <w:rPr>
-                <w:rFonts w:ascii="Times New Roman" w:hAnsi="Times New Roman" w:cs="Times New Roman"/>
-                <w:sz w:val="16"/>
-                <w:szCs w:val="16"/>
+                <w:lang w:val="en-US"/>
+              </w:rPr>
+            </w:pPr>
+            <w:r>
+              <w:rPr>
+                <w:rFonts w:ascii="Times New Roman" w:hAnsi="Times New Roman" w:cs="Times New Roman"/>
+                <w:sz w:val="16"/>
+                <w:szCs w:val="16"/>
+                <w:lang w:val="en-US"/>
+              </w:rPr>
+              <w:t>return result</w:t>
+            </w:r>
+          </w:p>
+          <w:p>
+            <w:pPr>
+              <w:jc w:val="both"/>
+              <w:rPr>
+                <w:rFonts w:ascii="Times New Roman" w:hAnsi="Times New Roman" w:cs="Times New Roman"/>
+                <w:sz w:val="16"/>
+                <w:szCs w:val="16"/>
+                <w:lang w:val="en-US"/>
+              </w:rPr>
+            </w:pPr>
+            <w:r>
+              <w:rPr>
+                <w:rFonts w:ascii="Times New Roman" w:hAnsi="Times New Roman" w:cs="Times New Roman"/>
+                <w:sz w:val="16"/>
+                <w:szCs w:val="16"/>
+                <w:lang w:val="en-US"/>
+              </w:rPr>
+              <w:t>}</w:t>
+            </w:r>
+          </w:p>
+          <w:p>
+            <w:pPr>
+              <w:jc w:val="both"/>
+              <w:rPr>
+                <w:rFonts w:ascii="Times New Roman" w:hAnsi="Times New Roman" w:cs="Times New Roman"/>
+                <w:sz w:val="16"/>
+                <w:szCs w:val="16"/>
+                <w:lang w:val="en-US"/>
+              </w:rPr>
+            </w:pPr>
+          </w:p>
+          <w:p>
+            <w:pPr>
+              <w:jc w:val="both"/>
+              <w:rPr>
+                <w:rFonts w:ascii="Times New Roman" w:hAnsi="Times New Roman" w:cs="Times New Roman"/>
+                <w:sz w:val="16"/>
+                <w:szCs w:val="16"/>
+                <w:lang w:val="en-US"/>
+              </w:rPr>
+            </w:pPr>
+            <w:proofErr w:type="gramStart"/>
+            <w:r>
+              <w:rPr>
+                <w:rFonts w:ascii="Times New Roman" w:hAnsi="Times New Roman" w:cs="Times New Roman"/>
+                <w:sz w:val="16"/>
+                <w:szCs w:val="16"/>
+                <w:lang w:val="en-US"/>
+              </w:rPr>
+              <w:t>console.log(</w:t>
+            </w:r>
+            <w:proofErr w:type="spellStart"/>
+            <w:proofErr w:type="gramEnd"/>
+            <w:r>
+              <w:rPr>
+                <w:rFonts w:ascii="Times New Roman" w:hAnsi="Times New Roman" w:cs="Times New Roman"/>
+                <w:sz w:val="16"/>
+                <w:szCs w:val="16"/>
+                <w:lang w:val="en-US"/>
+              </w:rPr>
+              <w:t>mathOperation</w:t>
+            </w:r>
+            <w:proofErr w:type="spellEnd"/>
+            <w:r>
+              <w:rPr>
+                <w:rFonts w:ascii="Times New Roman" w:hAnsi="Times New Roman" w:cs="Times New Roman"/>
+                <w:sz w:val="16"/>
+                <w:szCs w:val="16"/>
+                <w:lang w:val="en-US"/>
+              </w:rPr>
+              <w:t xml:space="preserve">(1,2,'proiz'))// console.log </w:t>
+            </w:r>
+            <w:r>
+              <w:rPr>
+                <w:rFonts w:ascii="Times New Roman" w:hAnsi="Times New Roman" w:cs="Times New Roman"/>
+                <w:sz w:val="16"/>
+                <w:szCs w:val="16"/>
+              </w:rPr>
+              <w:t>вызываем</w:t>
+            </w:r>
+            <w:r>
+              <w:rPr>
+                <w:rFonts w:ascii="Times New Roman" w:hAnsi="Times New Roman" w:cs="Times New Roman"/>
+                <w:sz w:val="16"/>
+                <w:szCs w:val="16"/>
+                <w:lang w:val="en-US"/>
               </w:rPr>
               <w:t xml:space="preserve"> </w:t>
             </w:r>
-            <w:proofErr w:type="spellStart"/>
-            <w:r>
-              <w:rPr>
-                <w:rFonts w:ascii="Times New Roman" w:hAnsi="Times New Roman" w:cs="Times New Roman"/>
-                <w:sz w:val="16"/>
-                <w:szCs w:val="16"/>
-              </w:rPr>
-              <w:t>result</w:t>
-            </w:r>
-            <w:proofErr w:type="spellEnd"/>
-          </w:p>
-          <w:p>
-            <w:pPr>
-              <w:jc w:val="both"/>
-              <w:rPr>
-                <w:rFonts w:ascii="Times New Roman" w:hAnsi="Times New Roman" w:cs="Times New Roman"/>
-                <w:sz w:val="16"/>
-                <w:szCs w:val="16"/>
-              </w:rPr>
-            </w:pPr>
-            <w:r>
-              <w:rPr>
-                <w:rFonts w:ascii="Times New Roman" w:hAnsi="Times New Roman" w:cs="Times New Roman"/>
-                <w:sz w:val="16"/>
-                <w:szCs w:val="16"/>
-              </w:rPr>
-              <w:t>}</w:t>
-            </w:r>
-          </w:p>
-          <w:p>
-            <w:pPr>
-              <w:jc w:val="both"/>
-              <w:rPr>
-                <w:rFonts w:ascii="Times New Roman" w:hAnsi="Times New Roman" w:cs="Times New Roman"/>
-                <w:sz w:val="16"/>
-                <w:szCs w:val="16"/>
-              </w:rPr>
-            </w:pPr>
-          </w:p>
-          <w:p>
-            <w:pPr>
-              <w:jc w:val="both"/>
-              <w:rPr>
-                <w:rFonts w:ascii="Times New Roman" w:hAnsi="Times New Roman" w:cs="Times New Roman"/>
-                <w:sz w:val="16"/>
-                <w:szCs w:val="16"/>
-              </w:rPr>
-            </w:pPr>
-            <w:r>
-              <w:rPr>
-                <w:rFonts w:ascii="Times New Roman" w:hAnsi="Times New Roman" w:cs="Times New Roman"/>
-                <w:sz w:val="16"/>
-                <w:szCs w:val="16"/>
-              </w:rPr>
-              <w:t>console.log(</w:t>
-            </w:r>
-            <w:proofErr w:type="spellStart"/>
-            <w:r>
-              <w:rPr>
-                <w:rFonts w:ascii="Times New Roman" w:hAnsi="Times New Roman" w:cs="Times New Roman"/>
-                <w:sz w:val="16"/>
-                <w:szCs w:val="16"/>
-              </w:rPr>
-              <w:t>mathOperation</w:t>
-            </w:r>
-            <w:proofErr w:type="spellEnd"/>
-            <w:r>
-              <w:rPr>
-                <w:rFonts w:ascii="Times New Roman" w:hAnsi="Times New Roman" w:cs="Times New Roman"/>
-                <w:sz w:val="16"/>
-                <w:szCs w:val="16"/>
-              </w:rPr>
-              <w:t>(1,2,'proiz'))// console.log вызываем за пределами функции!!!</w:t>
+            <w:r>
+              <w:rPr>
+                <w:rFonts w:ascii="Times New Roman" w:hAnsi="Times New Roman" w:cs="Times New Roman"/>
+                <w:sz w:val="16"/>
+                <w:szCs w:val="16"/>
+              </w:rPr>
+              <w:t>за</w:t>
+            </w:r>
+            <w:r>
+              <w:rPr>
+                <w:rFonts w:ascii="Times New Roman" w:hAnsi="Times New Roman" w:cs="Times New Roman"/>
+                <w:sz w:val="16"/>
+                <w:szCs w:val="16"/>
+                <w:lang w:val="en-US"/>
+              </w:rPr>
+              <w:t xml:space="preserve"> </w:t>
+            </w:r>
+            <w:r>
+              <w:rPr>
+                <w:rFonts w:ascii="Times New Roman" w:hAnsi="Times New Roman" w:cs="Times New Roman"/>
+                <w:sz w:val="16"/>
+                <w:szCs w:val="16"/>
+              </w:rPr>
+              <w:t>пределами</w:t>
+            </w:r>
+            <w:r>
+              <w:rPr>
+                <w:rFonts w:ascii="Times New Roman" w:hAnsi="Times New Roman" w:cs="Times New Roman"/>
+                <w:sz w:val="16"/>
+                <w:szCs w:val="16"/>
+                <w:lang w:val="en-US"/>
+              </w:rPr>
+              <w:t xml:space="preserve"> </w:t>
+            </w:r>
+            <w:r>
+              <w:rPr>
+                <w:rFonts w:ascii="Times New Roman" w:hAnsi="Times New Roman" w:cs="Times New Roman"/>
+                <w:sz w:val="16"/>
+                <w:szCs w:val="16"/>
+              </w:rPr>
+              <w:t>функции</w:t>
+            </w:r>
+            <w:r>
+              <w:rPr>
+                <w:rFonts w:ascii="Times New Roman" w:hAnsi="Times New Roman" w:cs="Times New Roman"/>
+                <w:sz w:val="16"/>
+                <w:szCs w:val="16"/>
+                <w:lang w:val="en-US"/>
+              </w:rPr>
+              <w:t>!!!</w:t>
             </w:r>
           </w:p>
         </w:tc>
@@ -2686,13 +2761,15 @@
                 <w:rFonts w:ascii="Times New Roman" w:hAnsi="Times New Roman" w:cs="Times New Roman"/>
                 <w:sz w:val="16"/>
                 <w:szCs w:val="16"/>
-              </w:rPr>
-            </w:pPr>
-            <w:r>
-              <w:rPr>
-                <w:rFonts w:ascii="Times New Roman" w:hAnsi="Times New Roman" w:cs="Times New Roman"/>
-                <w:sz w:val="16"/>
-                <w:szCs w:val="16"/>
+                <w:lang w:val="en-US"/>
+              </w:rPr>
+            </w:pPr>
+            <w:r>
+              <w:rPr>
+                <w:rFonts w:ascii="Times New Roman" w:hAnsi="Times New Roman" w:cs="Times New Roman"/>
+                <w:sz w:val="16"/>
+                <w:szCs w:val="16"/>
+                <w:lang w:val="en-US"/>
               </w:rPr>
               <w:t>}</w:t>
             </w:r>
@@ -2704,6 +2781,7 @@
                 <w:rFonts w:ascii="Times New Roman" w:hAnsi="Times New Roman" w:cs="Times New Roman"/>
                 <w:sz w:val="16"/>
                 <w:szCs w:val="16"/>
+                <w:lang w:val="en-US"/>
               </w:rPr>
             </w:pPr>
           </w:p>
@@ -4878,6 +4956,102 @@
                 <w:szCs w:val="16"/>
               </w:rPr>
             </w:pPr>
+            <w:r>
+              <w:rPr>
+                <w:rFonts w:ascii="Times New Roman" w:hAnsi="Times New Roman" w:cs="Times New Roman"/>
+                <w:color w:val="2C2D30"/>
+                <w:sz w:val="16"/>
+                <w:szCs w:val="16"/>
+                <w:shd w:val="clear" w:color="auto" w:fill="FFFFFF"/>
+              </w:rPr>
+              <w:t xml:space="preserve">написать </w:t>
+            </w:r>
+            <w:proofErr w:type="gramStart"/>
+            <w:r>
+              <w:rPr>
+                <w:rFonts w:ascii="Times New Roman" w:hAnsi="Times New Roman" w:cs="Times New Roman"/>
+                <w:color w:val="2C2D30"/>
+                <w:sz w:val="16"/>
+                <w:szCs w:val="16"/>
+                <w:shd w:val="clear" w:color="auto" w:fill="FFFFFF"/>
+              </w:rPr>
+              <w:t>функцию</w:t>
+            </w:r>
+            <w:proofErr w:type="gramEnd"/>
+            <w:r>
+              <w:rPr>
+                <w:rFonts w:ascii="Times New Roman" w:hAnsi="Times New Roman" w:cs="Times New Roman"/>
+                <w:color w:val="2C2D30"/>
+                <w:sz w:val="16"/>
+                <w:szCs w:val="16"/>
+                <w:shd w:val="clear" w:color="auto" w:fill="FFFFFF"/>
+              </w:rPr>
+              <w:t xml:space="preserve"> - </w:t>
+            </w:r>
+            <w:proofErr w:type="spellStart"/>
+            <w:r>
+              <w:rPr>
+                <w:rFonts w:ascii="Times New Roman" w:hAnsi="Times New Roman" w:cs="Times New Roman"/>
+                <w:color w:val="2C2D30"/>
+                <w:sz w:val="16"/>
+                <w:szCs w:val="16"/>
+                <w:shd w:val="clear" w:color="auto" w:fill="FFFFFF"/>
+              </w:rPr>
+              <w:t>countBasketPrice</w:t>
+            </w:r>
+            <w:proofErr w:type="spellEnd"/>
+            <w:r>
+              <w:rPr>
+                <w:rFonts w:ascii="Times New Roman" w:hAnsi="Times New Roman" w:cs="Times New Roman"/>
+                <w:color w:val="2C2D30"/>
+                <w:sz w:val="16"/>
+                <w:szCs w:val="16"/>
+                <w:shd w:val="clear" w:color="auto" w:fill="FFFFFF"/>
+              </w:rPr>
+              <w:t xml:space="preserve"> - </w:t>
+            </w:r>
+            <w:proofErr w:type="gramStart"/>
+            <w:r>
+              <w:rPr>
+                <w:rFonts w:ascii="Times New Roman" w:hAnsi="Times New Roman" w:cs="Times New Roman"/>
+                <w:color w:val="2C2D30"/>
+                <w:sz w:val="16"/>
+                <w:szCs w:val="16"/>
+                <w:shd w:val="clear" w:color="auto" w:fill="FFFFFF"/>
+              </w:rPr>
+              <w:t>которая</w:t>
+            </w:r>
+            <w:proofErr w:type="gramEnd"/>
+            <w:r>
+              <w:rPr>
+                <w:rFonts w:ascii="Times New Roman" w:hAnsi="Times New Roman" w:cs="Times New Roman"/>
+                <w:color w:val="2C2D30"/>
+                <w:sz w:val="16"/>
+                <w:szCs w:val="16"/>
+                <w:shd w:val="clear" w:color="auto" w:fill="FFFFFF"/>
+              </w:rPr>
+              <w:t xml:space="preserve"> считает стоимость корзины</w:t>
+            </w:r>
+            <w:r>
+              <w:rPr>
+                <w:rFonts w:ascii="Times New Roman" w:hAnsi="Times New Roman" w:cs="Times New Roman"/>
+                <w:color w:val="2C2D30"/>
+                <w:sz w:val="16"/>
+                <w:szCs w:val="16"/>
+              </w:rPr>
+              <w:br/>
+            </w:r>
+            <w:r>
+              <w:rPr>
+                <w:rStyle w:val="HTML"/>
+                <w:rFonts w:ascii="Times New Roman" w:eastAsiaTheme="minorHAnsi" w:hAnsi="Times New Roman" w:cs="Times New Roman"/>
+                <w:color w:val="C7254E"/>
+                <w:sz w:val="16"/>
+                <w:szCs w:val="16"/>
+                <w:shd w:val="clear" w:color="auto" w:fill="F9F2F4"/>
+              </w:rPr>
+              <w:t>[100, 200, 300, 400, 500, 6]</w:t>
+            </w:r>
           </w:p>
         </w:tc>
         <w:tc>
@@ -4886,13 +5060,536 @@
           </w:tcPr>
           <w:p>
             <w:pPr>
-              <w:jc w:val="both"/>
-              <w:rPr>
-                <w:rFonts w:ascii="Times New Roman" w:hAnsi="Times New Roman" w:cs="Times New Roman"/>
-                <w:sz w:val="16"/>
-                <w:szCs w:val="16"/>
-              </w:rPr>
-            </w:pPr>
+              <w:shd w:val="clear" w:color="auto" w:fill="FFFFFF"/>
+              <w:spacing w:line="285" w:lineRule="atLeast"/>
+              <w:rPr>
+                <w:rFonts w:ascii="Times New Roman" w:eastAsia="Times New Roman" w:hAnsi="Times New Roman" w:cs="Times New Roman"/>
+                <w:color w:val="0000FF"/>
+                <w:sz w:val="16"/>
+                <w:szCs w:val="16"/>
+                <w:lang w:eastAsia="ru-RU"/>
+              </w:rPr>
+            </w:pPr>
+            <w:proofErr w:type="spellStart"/>
+            <w:r>
+              <w:rPr>
+                <w:rFonts w:ascii="Times New Roman" w:eastAsia="Times New Roman" w:hAnsi="Times New Roman" w:cs="Times New Roman"/>
+                <w:color w:val="0000FF"/>
+                <w:sz w:val="16"/>
+                <w:szCs w:val="16"/>
+                <w:lang w:val="en-US" w:eastAsia="ru-RU"/>
+              </w:rPr>
+              <w:t>const</w:t>
+            </w:r>
+            <w:proofErr w:type="spellEnd"/>
+            <w:r>
+              <w:rPr>
+                <w:rFonts w:ascii="Times New Roman" w:eastAsia="Times New Roman" w:hAnsi="Times New Roman" w:cs="Times New Roman"/>
+                <w:color w:val="0000FF"/>
+                <w:sz w:val="16"/>
+                <w:szCs w:val="16"/>
+                <w:lang w:val="en-US" w:eastAsia="ru-RU"/>
+              </w:rPr>
+              <w:t xml:space="preserve"> basket</w:t>
+            </w:r>
+            <w:r>
+              <w:rPr>
+                <w:rFonts w:ascii="Times New Roman" w:eastAsia="Times New Roman" w:hAnsi="Times New Roman" w:cs="Times New Roman"/>
+                <w:color w:val="0000FF"/>
+                <w:sz w:val="16"/>
+                <w:szCs w:val="16"/>
+                <w:lang w:val="en-US" w:eastAsia="ru-RU"/>
+              </w:rPr>
+              <w:t xml:space="preserve"> = [100, 200, 300, 400, 500, 6]</w:t>
+            </w:r>
+          </w:p>
+          <w:p>
+            <w:pPr>
+              <w:shd w:val="clear" w:color="auto" w:fill="FFFFFF"/>
+              <w:spacing w:line="285" w:lineRule="atLeast"/>
+              <w:rPr>
+                <w:rFonts w:ascii="Times New Roman" w:eastAsia="Times New Roman" w:hAnsi="Times New Roman" w:cs="Times New Roman"/>
+                <w:color w:val="0000FF"/>
+                <w:sz w:val="16"/>
+                <w:szCs w:val="16"/>
+                <w:lang w:val="en-US" w:eastAsia="ru-RU"/>
+              </w:rPr>
+            </w:pPr>
+            <w:r>
+              <w:rPr>
+                <w:rFonts w:ascii="Times New Roman" w:eastAsia="Times New Roman" w:hAnsi="Times New Roman" w:cs="Times New Roman"/>
+                <w:color w:val="0000FF"/>
+                <w:sz w:val="16"/>
+                <w:szCs w:val="16"/>
+                <w:lang w:val="en-US" w:eastAsia="ru-RU"/>
+              </w:rPr>
+              <w:t xml:space="preserve">function </w:t>
+            </w:r>
+            <w:proofErr w:type="spellStart"/>
+            <w:r>
+              <w:rPr>
+                <w:rFonts w:ascii="Times New Roman" w:eastAsia="Times New Roman" w:hAnsi="Times New Roman" w:cs="Times New Roman"/>
+                <w:color w:val="0000FF"/>
+                <w:sz w:val="16"/>
+                <w:szCs w:val="16"/>
+                <w:lang w:val="en-US" w:eastAsia="ru-RU"/>
+              </w:rPr>
+              <w:t>countBasketPrice</w:t>
+            </w:r>
+            <w:proofErr w:type="spellEnd"/>
+            <w:r>
+              <w:rPr>
+                <w:rFonts w:ascii="Times New Roman" w:eastAsia="Times New Roman" w:hAnsi="Times New Roman" w:cs="Times New Roman"/>
+                <w:color w:val="0000FF"/>
+                <w:sz w:val="16"/>
+                <w:szCs w:val="16"/>
+                <w:lang w:val="en-US" w:eastAsia="ru-RU"/>
+              </w:rPr>
+              <w:t>(</w:t>
+            </w:r>
+            <w:proofErr w:type="spellStart"/>
+            <w:r>
+              <w:rPr>
+                <w:rFonts w:ascii="Times New Roman" w:eastAsia="Times New Roman" w:hAnsi="Times New Roman" w:cs="Times New Roman"/>
+                <w:color w:val="0000FF"/>
+                <w:sz w:val="16"/>
+                <w:szCs w:val="16"/>
+                <w:lang w:val="en-US" w:eastAsia="ru-RU"/>
+              </w:rPr>
+              <w:t>arr</w:t>
+            </w:r>
+            <w:proofErr w:type="spellEnd"/>
+            <w:r>
+              <w:rPr>
+                <w:rFonts w:ascii="Times New Roman" w:eastAsia="Times New Roman" w:hAnsi="Times New Roman" w:cs="Times New Roman"/>
+                <w:color w:val="0000FF"/>
+                <w:sz w:val="16"/>
+                <w:szCs w:val="16"/>
+                <w:lang w:val="en-US" w:eastAsia="ru-RU"/>
+              </w:rPr>
+              <w:t>) {</w:t>
+            </w:r>
+          </w:p>
+          <w:p>
+            <w:pPr>
+              <w:shd w:val="clear" w:color="auto" w:fill="FFFFFF"/>
+              <w:spacing w:line="285" w:lineRule="atLeast"/>
+              <w:rPr>
+                <w:rFonts w:ascii="Times New Roman" w:eastAsia="Times New Roman" w:hAnsi="Times New Roman" w:cs="Times New Roman"/>
+                <w:color w:val="0000FF"/>
+                <w:sz w:val="16"/>
+                <w:szCs w:val="16"/>
+                <w:lang w:val="en-US" w:eastAsia="ru-RU"/>
+              </w:rPr>
+            </w:pPr>
+            <w:r>
+              <w:rPr>
+                <w:rFonts w:ascii="Times New Roman" w:eastAsia="Times New Roman" w:hAnsi="Times New Roman" w:cs="Times New Roman"/>
+                <w:color w:val="0000FF"/>
+                <w:sz w:val="16"/>
+                <w:szCs w:val="16"/>
+                <w:lang w:val="en-US" w:eastAsia="ru-RU"/>
+              </w:rPr>
+              <w:t xml:space="preserve">    return </w:t>
+            </w:r>
+            <w:proofErr w:type="spellStart"/>
+            <w:r>
+              <w:rPr>
+                <w:rFonts w:ascii="Times New Roman" w:eastAsia="Times New Roman" w:hAnsi="Times New Roman" w:cs="Times New Roman"/>
+                <w:color w:val="0000FF"/>
+                <w:sz w:val="16"/>
+                <w:szCs w:val="16"/>
+                <w:lang w:val="en-US" w:eastAsia="ru-RU"/>
+              </w:rPr>
+              <w:t>arr.reduce</w:t>
+            </w:r>
+            <w:proofErr w:type="spellEnd"/>
+            <w:r>
+              <w:rPr>
+                <w:rFonts w:ascii="Times New Roman" w:eastAsia="Times New Roman" w:hAnsi="Times New Roman" w:cs="Times New Roman"/>
+                <w:color w:val="0000FF"/>
+                <w:sz w:val="16"/>
+                <w:szCs w:val="16"/>
+                <w:lang w:val="en-US" w:eastAsia="ru-RU"/>
+              </w:rPr>
+              <w:t>(</w:t>
+            </w:r>
+            <w:r>
+              <w:rPr>
+                <w:rFonts w:ascii="Times New Roman" w:eastAsia="Times New Roman" w:hAnsi="Times New Roman" w:cs="Times New Roman"/>
+                <w:color w:val="0000FF"/>
+                <w:sz w:val="16"/>
+                <w:szCs w:val="16"/>
+                <w:lang w:val="en-US" w:eastAsia="ru-RU"/>
+              </w:rPr>
+              <w:t>(</w:t>
+            </w:r>
+            <w:proofErr w:type="spellStart"/>
+            <w:r>
+              <w:rPr>
+                <w:rFonts w:ascii="Times New Roman" w:eastAsia="Times New Roman" w:hAnsi="Times New Roman" w:cs="Times New Roman"/>
+                <w:color w:val="0000FF"/>
+                <w:sz w:val="16"/>
+                <w:szCs w:val="16"/>
+                <w:lang w:val="en-US" w:eastAsia="ru-RU"/>
+              </w:rPr>
+              <w:t>acc</w:t>
+            </w:r>
+            <w:proofErr w:type="spellEnd"/>
+            <w:r>
+              <w:rPr>
+                <w:rFonts w:ascii="Times New Roman" w:eastAsia="Times New Roman" w:hAnsi="Times New Roman" w:cs="Times New Roman"/>
+                <w:color w:val="0000FF"/>
+                <w:sz w:val="16"/>
+                <w:szCs w:val="16"/>
+                <w:lang w:val="en-US" w:eastAsia="ru-RU"/>
+              </w:rPr>
+              <w:t xml:space="preserve">, price) =&gt; </w:t>
+            </w:r>
+            <w:proofErr w:type="spellStart"/>
+            <w:r>
+              <w:rPr>
+                <w:rFonts w:ascii="Times New Roman" w:eastAsia="Times New Roman" w:hAnsi="Times New Roman" w:cs="Times New Roman"/>
+                <w:color w:val="0000FF"/>
+                <w:sz w:val="16"/>
+                <w:szCs w:val="16"/>
+                <w:lang w:val="en-US" w:eastAsia="ru-RU"/>
+              </w:rPr>
+              <w:t>acc</w:t>
+            </w:r>
+            <w:proofErr w:type="spellEnd"/>
+            <w:r>
+              <w:rPr>
+                <w:rFonts w:ascii="Times New Roman" w:eastAsia="Times New Roman" w:hAnsi="Times New Roman" w:cs="Times New Roman"/>
+                <w:color w:val="0000FF"/>
+                <w:sz w:val="16"/>
+                <w:szCs w:val="16"/>
+                <w:lang w:val="en-US" w:eastAsia="ru-RU"/>
+              </w:rPr>
+              <w:t xml:space="preserve"> + price, 0)</w:t>
+            </w:r>
+          </w:p>
+          <w:p>
+            <w:pPr>
+              <w:shd w:val="clear" w:color="auto" w:fill="FFFFFF"/>
+              <w:spacing w:line="285" w:lineRule="atLeast"/>
+              <w:rPr>
+                <w:rFonts w:ascii="Times New Roman" w:eastAsia="Times New Roman" w:hAnsi="Times New Roman" w:cs="Times New Roman"/>
+                <w:color w:val="0000FF"/>
+                <w:sz w:val="16"/>
+                <w:szCs w:val="16"/>
+                <w:lang w:val="en-US" w:eastAsia="ru-RU"/>
+              </w:rPr>
+            </w:pPr>
+            <w:r>
+              <w:rPr>
+                <w:rFonts w:ascii="Times New Roman" w:eastAsia="Times New Roman" w:hAnsi="Times New Roman" w:cs="Times New Roman"/>
+                <w:color w:val="0000FF"/>
+                <w:sz w:val="16"/>
+                <w:szCs w:val="16"/>
+                <w:lang w:val="en-US" w:eastAsia="ru-RU"/>
+              </w:rPr>
+              <w:t>}</w:t>
+            </w:r>
+          </w:p>
+          <w:p>
+            <w:pPr>
+              <w:jc w:val="both"/>
+              <w:rPr>
+                <w:rFonts w:ascii="Times New Roman" w:eastAsia="Times New Roman" w:hAnsi="Times New Roman" w:cs="Times New Roman"/>
+                <w:color w:val="0000FF"/>
+                <w:sz w:val="16"/>
+                <w:szCs w:val="16"/>
+                <w:lang w:val="en-US" w:eastAsia="ru-RU"/>
+              </w:rPr>
+            </w:pPr>
+            <w:r>
+              <w:rPr>
+                <w:rFonts w:ascii="Times New Roman" w:eastAsia="Times New Roman" w:hAnsi="Times New Roman" w:cs="Times New Roman"/>
+                <w:color w:val="0000FF"/>
+                <w:sz w:val="16"/>
+                <w:szCs w:val="16"/>
+                <w:lang w:val="en-US" w:eastAsia="ru-RU"/>
+              </w:rPr>
+              <w:t>console.log(</w:t>
+            </w:r>
+            <w:proofErr w:type="spellStart"/>
+            <w:r>
+              <w:rPr>
+                <w:rFonts w:ascii="Times New Roman" w:eastAsia="Times New Roman" w:hAnsi="Times New Roman" w:cs="Times New Roman"/>
+                <w:color w:val="0000FF"/>
+                <w:sz w:val="16"/>
+                <w:szCs w:val="16"/>
+                <w:lang w:val="en-US" w:eastAsia="ru-RU"/>
+              </w:rPr>
+              <w:t>countBasketPrice</w:t>
+            </w:r>
+            <w:proofErr w:type="spellEnd"/>
+            <w:r>
+              <w:rPr>
+                <w:rFonts w:ascii="Times New Roman" w:eastAsia="Times New Roman" w:hAnsi="Times New Roman" w:cs="Times New Roman"/>
+                <w:color w:val="0000FF"/>
+                <w:sz w:val="16"/>
+                <w:szCs w:val="16"/>
+                <w:lang w:val="en-US" w:eastAsia="ru-RU"/>
+              </w:rPr>
+              <w:t>(basket))</w:t>
+            </w:r>
+          </w:p>
+          <w:p>
+            <w:pPr>
+              <w:jc w:val="both"/>
+              <w:rPr>
+                <w:rFonts w:ascii="Times New Roman" w:eastAsia="Times New Roman" w:hAnsi="Times New Roman" w:cs="Times New Roman"/>
+                <w:color w:val="0000FF"/>
+                <w:sz w:val="16"/>
+                <w:szCs w:val="16"/>
+                <w:lang w:val="en-US" w:eastAsia="ru-RU"/>
+              </w:rPr>
+            </w:pPr>
+          </w:p>
+          <w:p>
+            <w:pPr>
+              <w:jc w:val="both"/>
+              <w:rPr>
+                <w:rFonts w:ascii="Times New Roman" w:eastAsia="Times New Roman" w:hAnsi="Times New Roman" w:cs="Times New Roman"/>
+                <w:color w:val="0000FF"/>
+                <w:sz w:val="16"/>
+                <w:szCs w:val="16"/>
+                <w:lang w:val="en-US" w:eastAsia="ru-RU"/>
+              </w:rPr>
+            </w:pPr>
+            <w:r>
+              <w:rPr>
+                <w:rFonts w:ascii="Times New Roman" w:eastAsia="Times New Roman" w:hAnsi="Times New Roman" w:cs="Times New Roman"/>
+                <w:color w:val="0000FF"/>
+                <w:sz w:val="16"/>
+                <w:szCs w:val="16"/>
+                <w:lang w:eastAsia="ru-RU"/>
+              </w:rPr>
+              <w:t>//</w:t>
+            </w:r>
+            <w:r>
+              <w:rPr>
+                <w:rFonts w:ascii="Times New Roman" w:eastAsia="Times New Roman" w:hAnsi="Times New Roman" w:cs="Times New Roman"/>
+                <w:color w:val="0000FF"/>
+                <w:sz w:val="16"/>
+                <w:szCs w:val="16"/>
+                <w:lang w:val="en-US" w:eastAsia="ru-RU"/>
+              </w:rPr>
+              <w:t>reduce</w:t>
+            </w:r>
+            <w:r>
+              <w:rPr>
+                <w:rFonts w:ascii="Times New Roman" w:eastAsia="Times New Roman" w:hAnsi="Times New Roman" w:cs="Times New Roman"/>
+                <w:color w:val="0000FF"/>
+                <w:sz w:val="16"/>
+                <w:szCs w:val="16"/>
+                <w:lang w:eastAsia="ru-RU"/>
+              </w:rPr>
+              <w:t xml:space="preserve"> это как накопление, </w:t>
+            </w:r>
+            <w:proofErr w:type="spellStart"/>
+            <w:r>
+              <w:rPr>
+                <w:rFonts w:ascii="Times New Roman" w:eastAsia="Times New Roman" w:hAnsi="Times New Roman" w:cs="Times New Roman"/>
+                <w:color w:val="0000FF"/>
+                <w:sz w:val="16"/>
+                <w:szCs w:val="16"/>
+                <w:lang w:val="en-US" w:eastAsia="ru-RU"/>
+              </w:rPr>
+              <w:t>acc</w:t>
+            </w:r>
+            <w:proofErr w:type="spellEnd"/>
+            <w:r>
+              <w:rPr>
+                <w:rFonts w:ascii="Times New Roman" w:eastAsia="Times New Roman" w:hAnsi="Times New Roman" w:cs="Times New Roman"/>
+                <w:color w:val="0000FF"/>
+                <w:sz w:val="16"/>
+                <w:szCs w:val="16"/>
+                <w:lang w:eastAsia="ru-RU"/>
+              </w:rPr>
+              <w:t xml:space="preserve"> это результат предыдущего действия, </w:t>
+            </w:r>
+            <w:r>
+              <w:rPr>
+                <w:rFonts w:ascii="Times New Roman" w:eastAsia="Times New Roman" w:hAnsi="Times New Roman" w:cs="Times New Roman"/>
+                <w:color w:val="0000FF"/>
+                <w:sz w:val="16"/>
+                <w:szCs w:val="16"/>
+                <w:lang w:val="en-US" w:eastAsia="ru-RU"/>
+              </w:rPr>
+              <w:t>price</w:t>
+            </w:r>
+            <w:r>
+              <w:rPr>
+                <w:rFonts w:ascii="Times New Roman" w:eastAsia="Times New Roman" w:hAnsi="Times New Roman" w:cs="Times New Roman"/>
+                <w:color w:val="0000FF"/>
+                <w:sz w:val="16"/>
+                <w:szCs w:val="16"/>
+                <w:lang w:eastAsia="ru-RU"/>
+              </w:rPr>
+              <w:t xml:space="preserve"> текущий элемент массива</w:t>
+            </w:r>
+          </w:p>
+          <w:p>
+            <w:pPr>
+              <w:jc w:val="both"/>
+              <w:rPr>
+                <w:rFonts w:ascii="Times New Roman" w:hAnsi="Times New Roman" w:cs="Times New Roman"/>
+                <w:sz w:val="16"/>
+                <w:szCs w:val="16"/>
+              </w:rPr>
+            </w:pPr>
+            <w:r>
+              <w:rPr>
+                <w:rFonts w:ascii="Times New Roman" w:hAnsi="Times New Roman" w:cs="Times New Roman"/>
+                <w:sz w:val="16"/>
+                <w:szCs w:val="16"/>
+              </w:rPr>
+              <w:t xml:space="preserve">так как при первом вызове </w:t>
+            </w:r>
+            <w:proofErr w:type="spellStart"/>
+            <w:r>
+              <w:rPr>
+                <w:rFonts w:ascii="Times New Roman" w:hAnsi="Times New Roman" w:cs="Times New Roman"/>
+                <w:sz w:val="16"/>
+                <w:szCs w:val="16"/>
+              </w:rPr>
+              <w:t>небыло</w:t>
+            </w:r>
+            <w:proofErr w:type="spellEnd"/>
+            <w:r>
+              <w:rPr>
+                <w:rFonts w:ascii="Times New Roman" w:hAnsi="Times New Roman" w:cs="Times New Roman"/>
+                <w:sz w:val="16"/>
+                <w:szCs w:val="16"/>
+              </w:rPr>
+              <w:t xml:space="preserve"> предыдущего действия нужно стартовое значение для </w:t>
+            </w:r>
+            <w:proofErr w:type="spellStart"/>
+            <w:r>
+              <w:rPr>
+                <w:rFonts w:ascii="Times New Roman" w:hAnsi="Times New Roman" w:cs="Times New Roman"/>
+                <w:sz w:val="16"/>
+                <w:szCs w:val="16"/>
+                <w:lang w:val="en-US"/>
+              </w:rPr>
+              <w:t>acc</w:t>
+            </w:r>
+            <w:proofErr w:type="spellEnd"/>
+          </w:p>
+          <w:p>
+            <w:pPr>
+              <w:jc w:val="both"/>
+              <w:rPr>
+                <w:rFonts w:ascii="Times New Roman" w:hAnsi="Times New Roman" w:cs="Times New Roman"/>
+                <w:sz w:val="16"/>
+                <w:szCs w:val="16"/>
+              </w:rPr>
+            </w:pPr>
+            <w:r>
+              <w:rPr>
+                <w:rFonts w:ascii="Times New Roman" w:hAnsi="Times New Roman" w:cs="Times New Roman"/>
+                <w:sz w:val="16"/>
+                <w:szCs w:val="16"/>
+              </w:rPr>
+              <w:t xml:space="preserve">это и будет второй </w:t>
+            </w:r>
+            <w:proofErr w:type="spellStart"/>
+            <w:r>
+              <w:rPr>
+                <w:rFonts w:ascii="Times New Roman" w:hAnsi="Times New Roman" w:cs="Times New Roman"/>
+                <w:sz w:val="16"/>
+                <w:szCs w:val="16"/>
+              </w:rPr>
+              <w:t>агрумент</w:t>
+            </w:r>
+            <w:proofErr w:type="spellEnd"/>
+            <w:r>
+              <w:rPr>
+                <w:rFonts w:ascii="Times New Roman" w:hAnsi="Times New Roman" w:cs="Times New Roman"/>
+                <w:sz w:val="16"/>
+                <w:szCs w:val="16"/>
+              </w:rPr>
+              <w:t xml:space="preserve"> </w:t>
+            </w:r>
+            <w:proofErr w:type="spellStart"/>
+            <w:r>
+              <w:rPr>
+                <w:rFonts w:ascii="Times New Roman" w:hAnsi="Times New Roman" w:cs="Times New Roman"/>
+                <w:sz w:val="16"/>
+                <w:szCs w:val="16"/>
+              </w:rPr>
+              <w:t>reduce</w:t>
+            </w:r>
+            <w:proofErr w:type="spellEnd"/>
+            <w:r>
+              <w:rPr>
+                <w:rFonts w:ascii="Times New Roman" w:hAnsi="Times New Roman" w:cs="Times New Roman"/>
+                <w:sz w:val="16"/>
+                <w:szCs w:val="16"/>
+              </w:rPr>
+              <w:t xml:space="preserve"> </w:t>
+            </w:r>
+            <w:r>
+              <w:rPr>
+                <w:rFonts w:ascii="Times New Roman" w:hAnsi="Times New Roman" w:cs="Times New Roman"/>
+                <w:sz w:val="16"/>
+                <w:szCs w:val="16"/>
+              </w:rPr>
+              <w:t>–</w:t>
+            </w:r>
+            <w:r>
+              <w:rPr>
+                <w:rFonts w:ascii="Times New Roman" w:hAnsi="Times New Roman" w:cs="Times New Roman"/>
+                <w:sz w:val="16"/>
+                <w:szCs w:val="16"/>
+              </w:rPr>
+              <w:t xml:space="preserve"> 0</w:t>
+            </w:r>
+          </w:p>
+          <w:p>
+            <w:pPr>
+              <w:jc w:val="both"/>
+              <w:rPr>
+                <w:rFonts w:ascii="Times New Roman" w:hAnsi="Times New Roman" w:cs="Times New Roman"/>
+                <w:sz w:val="16"/>
+                <w:szCs w:val="16"/>
+                <w:lang w:val="en-US"/>
+              </w:rPr>
+            </w:pPr>
+            <w:r>
+              <w:rPr>
+                <w:rFonts w:ascii="Times New Roman" w:hAnsi="Times New Roman" w:cs="Times New Roman"/>
+                <w:sz w:val="16"/>
+                <w:szCs w:val="16"/>
+              </w:rPr>
+              <w:t xml:space="preserve">иначе </w:t>
+            </w:r>
+            <w:proofErr w:type="spellStart"/>
+            <w:r>
+              <w:rPr>
+                <w:rFonts w:ascii="Times New Roman" w:hAnsi="Times New Roman" w:cs="Times New Roman"/>
+                <w:sz w:val="16"/>
+                <w:szCs w:val="16"/>
+              </w:rPr>
+              <w:t>андефайн</w:t>
+            </w:r>
+            <w:proofErr w:type="spellEnd"/>
+          </w:p>
+          <w:p>
+            <w:pPr>
+              <w:jc w:val="both"/>
+              <w:rPr>
+                <w:rFonts w:ascii="Times New Roman" w:hAnsi="Times New Roman" w:cs="Times New Roman"/>
+                <w:sz w:val="16"/>
+                <w:szCs w:val="16"/>
+                <w:lang w:val="en-US"/>
+              </w:rPr>
+            </w:pPr>
+            <w:bookmarkStart w:id="0" w:name="_GoBack"/>
+            <w:bookmarkEnd w:id="0"/>
           </w:p>
         </w:tc>
       </w:tr>
@@ -5034,8 +5731,6 @@
               </w:rPr>
               <w:t>16</w:t>
             </w:r>
-            <w:bookmarkStart w:id="0" w:name="_GoBack"/>
-            <w:bookmarkEnd w:id="0"/>
           </w:p>
         </w:tc>
         <w:tc>
@@ -5291,6 +5986,19 @@
       </w:tblBorders>
     </w:tblPr>
   </w:style>
+  <w:style w:type="character" w:styleId="HTML">
+    <w:name w:val="HTML Code"/>
+    <w:basedOn w:val="a0"/>
+    <w:uiPriority w:val="99"/>
+    <w:semiHidden/>
+    <w:unhideWhenUsed/>
+    <w:rsid w:val="00774022"/>
+    <w:rPr>
+      <w:rFonts w:ascii="Courier New" w:eastAsia="Times New Roman" w:hAnsi="Courier New" w:cs="Courier New"/>
+      <w:sz w:val="20"/>
+      <w:szCs w:val="20"/>
+    </w:rPr>
+  </w:style>
 </w:styles>
 </file>
 
@@ -5499,6 +6207,19 @@
         <w:insideV w:val="single" w:sz="4" w:space="0" w:color="auto"/>
       </w:tblBorders>
     </w:tblPr>
+  </w:style>
+  <w:style w:type="character" w:styleId="HTML">
+    <w:name w:val="HTML Code"/>
+    <w:basedOn w:val="a0"/>
+    <w:uiPriority w:val="99"/>
+    <w:semiHidden/>
+    <w:unhideWhenUsed/>
+    <w:rsid w:val="00774022"/>
+    <w:rPr>
+      <w:rFonts w:ascii="Courier New" w:eastAsia="Times New Roman" w:hAnsi="Courier New" w:cs="Courier New"/>
+      <w:sz w:val="20"/>
+      <w:szCs w:val="20"/>
+    </w:rPr>
   </w:style>
 </w:styles>
 </file>

</xml_diff>